<commit_message>
PDF y .zip 3
</commit_message>
<xml_diff>
--- a/fuentes/33110287_CF01_DU.docx
+++ b/fuentes/33110287_CF01_DU.docx
@@ -4,6 +4,7 @@
   <w:body>
     <w:p>
       <w:pPr>
+        <w:ind w:left="708" w:firstLine="1"/>
         <w:rPr>
           <w:lang w:val="es-419"/>
         </w:rPr>
@@ -717,7 +718,7 @@
         <w:p>
           <w:pPr>
             <w:pStyle w:val="TDC2"/>
-            <w:ind w:firstLine="0"/>
+            <w:ind w:left="708" w:firstLine="0"/>
             <w:rPr>
               <w:rFonts w:eastAsiaTheme="minorEastAsia"/>
               <w:noProof/>
@@ -802,7 +803,7 @@
         <w:p>
           <w:pPr>
             <w:pStyle w:val="TDC2"/>
-            <w:ind w:firstLine="0"/>
+            <w:ind w:left="708" w:firstLine="0"/>
             <w:rPr>
               <w:rFonts w:eastAsiaTheme="minorEastAsia"/>
               <w:noProof/>
@@ -893,7 +894,7 @@
         <w:p>
           <w:pPr>
             <w:pStyle w:val="TDC2"/>
-            <w:ind w:firstLine="0"/>
+            <w:ind w:left="708" w:firstLine="0"/>
             <w:rPr>
               <w:rFonts w:eastAsiaTheme="minorEastAsia"/>
               <w:noProof/>
@@ -1018,7 +1019,7 @@
         <w:p>
           <w:pPr>
             <w:pStyle w:val="TDC2"/>
-            <w:ind w:firstLine="0"/>
+            <w:ind w:left="708" w:firstLine="0"/>
             <w:rPr>
               <w:rFonts w:eastAsiaTheme="minorEastAsia"/>
               <w:noProof/>
@@ -1193,7 +1194,7 @@
         <w:p>
           <w:pPr>
             <w:pStyle w:val="TDC2"/>
-            <w:ind w:firstLine="0"/>
+            <w:ind w:left="708" w:firstLine="0"/>
             <w:rPr>
               <w:rFonts w:eastAsiaTheme="minorEastAsia"/>
               <w:noProof/>
@@ -1271,7 +1272,7 @@
                 <w:noProof/>
                 <w:webHidden/>
               </w:rPr>
-              <w:t>35</w:t>
+              <w:t>36</w:t>
             </w:r>
             <w:r>
               <w:rPr>
@@ -1285,7 +1286,7 @@
         <w:p>
           <w:pPr>
             <w:pStyle w:val="TDC2"/>
-            <w:ind w:firstLine="0"/>
+            <w:ind w:left="708" w:firstLine="0"/>
             <w:rPr>
               <w:rFonts w:eastAsiaTheme="minorEastAsia"/>
               <w:noProof/>
@@ -1370,7 +1371,7 @@
                 <w:noProof/>
                 <w:webHidden/>
               </w:rPr>
-              <w:t>38</w:t>
+              <w:t>39</w:t>
             </w:r>
             <w:r>
               <w:rPr>
@@ -1384,7 +1385,7 @@
         <w:p>
           <w:pPr>
             <w:pStyle w:val="TDC2"/>
-            <w:ind w:firstLine="0"/>
+            <w:ind w:left="708" w:firstLine="0"/>
             <w:rPr>
               <w:rFonts w:eastAsiaTheme="minorEastAsia"/>
               <w:noProof/>
@@ -1476,7 +1477,7 @@
         <w:p>
           <w:pPr>
             <w:pStyle w:val="TDC2"/>
-            <w:ind w:firstLine="0"/>
+            <w:ind w:left="708" w:firstLine="0"/>
             <w:rPr>
               <w:rFonts w:eastAsiaTheme="minorEastAsia"/>
               <w:noProof/>
@@ -1575,7 +1576,7 @@
         <w:p>
           <w:pPr>
             <w:pStyle w:val="TDC2"/>
-            <w:ind w:firstLine="0"/>
+            <w:ind w:left="708" w:firstLine="0"/>
             <w:rPr>
               <w:rFonts w:eastAsiaTheme="minorEastAsia"/>
               <w:noProof/>
@@ -1610,7 +1611,7 @@
                 <w:noProof/>
                 <w:webHidden/>
               </w:rPr>
-              <w:t xml:space="preserve">       ………………………………………………………………………………………………………………</w:t>
+              <w:t xml:space="preserve">  …………………………………………………………………………………………………………</w:t>
             </w:r>
             <w:r>
               <w:rPr>
@@ -2367,6 +2368,7 @@
         <w:rPr>
           <w:lang w:val="es-419"/>
         </w:rPr>
+        <w:lastRenderedPageBreak/>
         <w:br w:type="page"/>
       </w:r>
     </w:p>
@@ -5993,7 +5995,7 @@
         <w:rPr>
           <w:lang w:val="es-419" w:eastAsia="es-CO"/>
         </w:rPr>
-        <w:t>y descargue el</w:t>
+        <w:t xml:space="preserve">al </w:t>
       </w:r>
       <w:r>
         <w:rPr>
@@ -6013,38 +6015,73 @@
           <w:color w:val="000000" w:themeColor="text1"/>
           <w:lang w:val="es-419" w:eastAsia="es-CO"/>
         </w:rPr>
-        <w:t xml:space="preserve">en </w:t>
-      </w:r>
-      <w:r>
-        <w:rPr>
+        <w:t xml:space="preserve"> en </w:t>
+      </w:r>
+      <w:bookmarkStart w:id="37" w:name="_GoBack"/>
+      <w:r>
+        <w:rPr>
+          <w:b/>
           <w:color w:val="000000" w:themeColor="text1"/>
           <w:lang w:val="es-419" w:eastAsia="es-CO"/>
         </w:rPr>
-        <w:t xml:space="preserve">los anexos </w:t>
-      </w:r>
-      <w:r>
-        <w:rPr>
+        <w:fldChar w:fldCharType="begin"/>
+      </w:r>
+      <w:r>
+        <w:rPr>
+          <w:b/>
           <w:color w:val="000000" w:themeColor="text1"/>
           <w:lang w:val="es-419" w:eastAsia="es-CO"/>
         </w:rPr>
+        <w:instrText xml:space="preserve"> HYPERLINK "https://ecored-sena.github.io/33110287_CF01_COMPLEMENTARIA_INSTRUMENTO_CURSO_VIDA/downloads/Indice_de_Barthel.pdf" </w:instrText>
+      </w:r>
+      <w:r>
+        <w:rPr>
+          <w:b/>
+          <w:color w:val="000000" w:themeColor="text1"/>
+          <w:lang w:val="es-419" w:eastAsia="es-CO"/>
+        </w:rPr>
+      </w:r>
+      <w:r>
+        <w:rPr>
+          <w:b/>
+          <w:color w:val="000000" w:themeColor="text1"/>
+          <w:lang w:val="es-419" w:eastAsia="es-CO"/>
+        </w:rPr>
+        <w:fldChar w:fldCharType="separate"/>
+      </w:r>
+      <w:r>
+        <w:rPr>
+          <w:rStyle w:val="Hipervnculo"/>
+          <w:b/>
+          <w:lang w:val="es-419" w:eastAsia="es-CO"/>
+        </w:rPr>
         <w:t>Índice de Barthel.</w:t>
       </w:r>
+      <w:r>
+        <w:rPr>
+          <w:b/>
+          <w:color w:val="000000" w:themeColor="text1"/>
+          <w:lang w:val="es-419" w:eastAsia="es-CO"/>
+        </w:rPr>
+        <w:fldChar w:fldCharType="end"/>
+      </w:r>
+      <w:bookmarkEnd w:id="37"/>
     </w:p>
     <w:p>
       <w:pPr>
         <w:pStyle w:val="Ttulo3"/>
       </w:pPr>
-      <w:bookmarkStart w:id="37" w:name="_Toc138686476"/>
-      <w:bookmarkStart w:id="38" w:name="_Toc138688319"/>
-      <w:bookmarkStart w:id="39" w:name="_Toc138750699"/>
-      <w:bookmarkStart w:id="40" w:name="_Toc138759983"/>
+      <w:bookmarkStart w:id="38" w:name="_Toc138686476"/>
+      <w:bookmarkStart w:id="39" w:name="_Toc138688319"/>
+      <w:bookmarkStart w:id="40" w:name="_Toc138750699"/>
+      <w:bookmarkStart w:id="41" w:name="_Toc138759983"/>
       <w:r>
         <w:t>Escala de Lawton Brody (Actividades Instrumentales de la Vida Diaria - AIVD)</w:t>
       </w:r>
-      <w:bookmarkEnd w:id="37"/>
       <w:bookmarkEnd w:id="38"/>
       <w:bookmarkEnd w:id="39"/>
       <w:bookmarkEnd w:id="40"/>
+      <w:bookmarkEnd w:id="41"/>
     </w:p>
     <w:p>
       <w:pPr>
@@ -6082,8 +6119,14 @@
         <w:rPr>
           <w:lang w:val="es-419" w:eastAsia="es-CO"/>
         </w:rPr>
+        <w:t xml:space="preserve">Para obtener resultados concretos, es recomendable diligenciar todos los ítems del instrumento y asignar la puntuación correspondiente a cada una de las actividades. </w:t>
+      </w:r>
+      <w:r>
+        <w:rPr>
+          <w:lang w:val="es-419" w:eastAsia="es-CO"/>
+        </w:rPr>
         <w:lastRenderedPageBreak/>
-        <w:t>Para obtener resultados concretos, es recomendable diligenciar todos los ítems del instrumento y asignar la puntuación correspondiente a cada una de las actividades. El resultado total de la valoración se obtiene sumando el puntaje de todos los ítems, donde el menor valores cero (0), que corresponde a una persona con dependencia total y el máximo es ocho (8), que significa que la persona es totalmente independiente.</w:t>
+        <w:t>El resultado total de la valoración se obtiene sumando el puntaje de todos los ítems, donde el menor valores cero (0), que corresponde a una persona con dependencia total y el máximo es ocho (8), que significa que la persona es totalmente independiente.</w:t>
       </w:r>
     </w:p>
     <w:p>
@@ -6408,7 +6451,6 @@
           <w:bCs/>
           <w:lang w:val="es-419" w:eastAsia="es-CO"/>
         </w:rPr>
-        <w:lastRenderedPageBreak/>
         <w:t>Paso 2.</w:t>
       </w:r>
       <w:r>
@@ -6441,6 +6483,7 @@
           <w:bCs/>
           <w:lang w:val="es-419" w:eastAsia="es-CO"/>
         </w:rPr>
+        <w:lastRenderedPageBreak/>
         <w:t>Paso 3.</w:t>
       </w:r>
       <w:r>
@@ -6556,10 +6599,10 @@
       <w:pPr>
         <w:pStyle w:val="Ttulo3"/>
       </w:pPr>
-      <w:bookmarkStart w:id="41" w:name="_Toc138686477"/>
-      <w:bookmarkStart w:id="42" w:name="_Toc138688320"/>
-      <w:bookmarkStart w:id="43" w:name="_Toc138750700"/>
-      <w:bookmarkStart w:id="44" w:name="_Toc138759984"/>
+      <w:bookmarkStart w:id="42" w:name="_Toc138686477"/>
+      <w:bookmarkStart w:id="43" w:name="_Toc138688320"/>
+      <w:bookmarkStart w:id="44" w:name="_Toc138750700"/>
+      <w:bookmarkStart w:id="45" w:name="_Toc138759984"/>
       <w:r>
         <w:t xml:space="preserve">Test de fragilidad de Linda </w:t>
       </w:r>
@@ -6567,10 +6610,10 @@
       <w:r>
         <w:t>Fried</w:t>
       </w:r>
-      <w:bookmarkEnd w:id="41"/>
       <w:bookmarkEnd w:id="42"/>
       <w:bookmarkEnd w:id="43"/>
       <w:bookmarkEnd w:id="44"/>
+      <w:bookmarkEnd w:id="45"/>
       <w:proofErr w:type="spellEnd"/>
     </w:p>
     <w:p>
@@ -7035,10 +7078,10 @@
       <w:pPr>
         <w:pStyle w:val="Ttulo3"/>
       </w:pPr>
-      <w:bookmarkStart w:id="45" w:name="_Toc138686478"/>
-      <w:bookmarkStart w:id="46" w:name="_Toc138688321"/>
-      <w:bookmarkStart w:id="47" w:name="_Toc138750701"/>
-      <w:bookmarkStart w:id="48" w:name="_Toc138759985"/>
+      <w:bookmarkStart w:id="46" w:name="_Toc138686478"/>
+      <w:bookmarkStart w:id="47" w:name="_Toc138688321"/>
+      <w:bookmarkStart w:id="48" w:name="_Toc138750701"/>
+      <w:bookmarkStart w:id="49" w:name="_Toc138759985"/>
       <w:r>
         <w:t xml:space="preserve">Mini Mental </w:t>
       </w:r>
@@ -7058,10 +7101,10 @@
       <w:r>
         <w:t xml:space="preserve"> (MMSE)</w:t>
       </w:r>
-      <w:bookmarkEnd w:id="45"/>
       <w:bookmarkEnd w:id="46"/>
       <w:bookmarkEnd w:id="47"/>
       <w:bookmarkEnd w:id="48"/>
+      <w:bookmarkEnd w:id="49"/>
     </w:p>
     <w:p>
       <w:pPr>
@@ -7332,18 +7375,18 @@
       <w:pPr>
         <w:pStyle w:val="Ttulo3"/>
       </w:pPr>
-      <w:bookmarkStart w:id="49" w:name="_Toc138686479"/>
-      <w:bookmarkStart w:id="50" w:name="_Toc138688322"/>
-      <w:bookmarkStart w:id="51" w:name="_Toc138750702"/>
-      <w:bookmarkStart w:id="52" w:name="_Toc138759986"/>
+      <w:bookmarkStart w:id="50" w:name="_Toc138686479"/>
+      <w:bookmarkStart w:id="51" w:name="_Toc138688322"/>
+      <w:bookmarkStart w:id="52" w:name="_Toc138750702"/>
+      <w:bookmarkStart w:id="53" w:name="_Toc138759986"/>
       <w:r>
         <w:lastRenderedPageBreak/>
         <w:t>Apgar Familiar</w:t>
       </w:r>
-      <w:bookmarkEnd w:id="49"/>
       <w:bookmarkEnd w:id="50"/>
       <w:bookmarkEnd w:id="51"/>
       <w:bookmarkEnd w:id="52"/>
+      <w:bookmarkEnd w:id="53"/>
     </w:p>
     <w:p>
       <w:pPr>
@@ -7893,11 +7936,11 @@
       <w:pPr>
         <w:pStyle w:val="Ttulo2"/>
       </w:pPr>
-      <w:bookmarkStart w:id="53" w:name="_Toc138759987"/>
+      <w:bookmarkStart w:id="54" w:name="_Toc138759987"/>
       <w:r>
         <w:t>Instrumentos sugeridos o complementarios</w:t>
       </w:r>
-      <w:bookmarkEnd w:id="53"/>
+      <w:bookmarkEnd w:id="54"/>
     </w:p>
     <w:p>
       <w:pPr>
@@ -8876,12 +8919,12 @@
       <w:pPr>
         <w:pStyle w:val="Ttulo1"/>
       </w:pPr>
-      <w:bookmarkStart w:id="54" w:name="_Toc138759988"/>
+      <w:bookmarkStart w:id="55" w:name="_Toc138759988"/>
       <w:r>
         <w:lastRenderedPageBreak/>
         <w:t>Aplicación e interpretación de instrumentos de valoración integral por momento de curso de vida</w:t>
       </w:r>
-      <w:bookmarkEnd w:id="54"/>
+      <w:bookmarkEnd w:id="55"/>
     </w:p>
     <w:p>
       <w:pPr>
@@ -9074,87 +9117,123 @@
         <w:rPr>
           <w:lang w:val="es-419" w:eastAsia="es-CO"/>
         </w:rPr>
-        <w:t>La f</w:t>
-      </w:r>
-      <w:r>
-        <w:rPr>
-          <w:lang w:val="es-419" w:eastAsia="es-CO"/>
-        </w:rPr>
-        <w:t>igura</w:t>
-      </w:r>
-      <w:r>
-        <w:rPr>
-          <w:lang w:val="es-419" w:eastAsia="es-CO"/>
-        </w:rPr>
-        <w:t xml:space="preserve"> ilustra</w:t>
-      </w:r>
-      <w:bookmarkStart w:id="55" w:name="_GoBack"/>
-      <w:bookmarkEnd w:id="55"/>
-      <w:r>
-        <w:rPr>
-          <w:lang w:val="es-419" w:eastAsia="es-CO"/>
-        </w:rPr>
-        <w:t xml:space="preserve"> de manera circular, el proceso de aprendizaje en los seres humanos, enunciando seis de los aspectos más importantes, que son: Procesos internos subjetivos y personales</w:t>
-      </w:r>
-      <w:r>
-        <w:rPr>
-          <w:lang w:val="es-419" w:eastAsia="es-CO"/>
-        </w:rPr>
-        <w:t>, i</w:t>
-      </w:r>
-      <w:r>
-        <w:rPr>
-          <w:lang w:val="es-419" w:eastAsia="es-CO"/>
-        </w:rPr>
-        <w:t>nteracción con la alteridad, vida social y cooperación</w:t>
-      </w:r>
-      <w:r>
-        <w:rPr>
-          <w:lang w:val="es-419" w:eastAsia="es-CO"/>
-        </w:rPr>
-        <w:t>, r</w:t>
-      </w:r>
-      <w:r>
-        <w:rPr>
-          <w:lang w:val="es-419" w:eastAsia="es-CO"/>
-        </w:rPr>
-        <w:t>econstrucción de saberes</w:t>
-      </w:r>
-      <w:r>
-        <w:rPr>
-          <w:lang w:val="es-419" w:eastAsia="es-CO"/>
-        </w:rPr>
-        <w:t>, i</w:t>
-      </w:r>
-      <w:r>
-        <w:rPr>
-          <w:lang w:val="es-419" w:eastAsia="es-CO"/>
-        </w:rPr>
-        <w:t>mplicación del nivel de desarrollo cognitivo, emocional y social</w:t>
-      </w:r>
-      <w:r>
-        <w:rPr>
-          <w:lang w:val="es-419" w:eastAsia="es-CO"/>
-        </w:rPr>
-        <w:t>, e</w:t>
-      </w:r>
-      <w:r>
-        <w:rPr>
-          <w:lang w:val="es-419" w:eastAsia="es-CO"/>
-        </w:rPr>
-        <w:t>structuras de conocimiento</w:t>
-      </w:r>
-      <w:r>
-        <w:rPr>
-          <w:lang w:val="es-419" w:eastAsia="es-CO"/>
-        </w:rPr>
-        <w:t>, y n</w:t>
-      </w:r>
-      <w:r>
-        <w:rPr>
-          <w:lang w:val="es-419" w:eastAsia="es-CO"/>
-        </w:rPr>
-        <w:t>ecesidad de conocimientos y experiencias previas.</w:t>
+        <w:t xml:space="preserve">Aprendizaje </w:t>
+      </w:r>
+    </w:p>
+    <w:p>
+      <w:pPr>
+        <w:jc w:val="both"/>
+        <w:rPr>
+          <w:lang w:val="es-419" w:eastAsia="es-CO"/>
+        </w:rPr>
+      </w:pPr>
+      <w:r>
+        <w:rPr>
+          <w:lang w:val="es-419" w:eastAsia="es-CO"/>
+        </w:rPr>
+        <w:t>a) P</w:t>
+      </w:r>
+      <w:r>
+        <w:rPr>
+          <w:lang w:val="es-419" w:eastAsia="es-CO"/>
+        </w:rPr>
+        <w:t xml:space="preserve">roceso </w:t>
+      </w:r>
+      <w:r>
+        <w:rPr>
+          <w:lang w:val="es-419" w:eastAsia="es-CO"/>
+        </w:rPr>
+        <w:t>constructivo interno</w:t>
+      </w:r>
+      <w:r>
+        <w:rPr>
+          <w:lang w:val="es-419" w:eastAsia="es-CO"/>
+        </w:rPr>
+        <w:t xml:space="preserve">, autoestructurante, subjetivo y personal. </w:t>
+      </w:r>
+    </w:p>
+    <w:p>
+      <w:pPr>
+        <w:jc w:val="both"/>
+        <w:rPr>
+          <w:lang w:val="es-419" w:eastAsia="es-CO"/>
+        </w:rPr>
+      </w:pPr>
+      <w:r>
+        <w:rPr>
+          <w:lang w:val="es-419" w:eastAsia="es-CO"/>
+        </w:rPr>
+        <w:t xml:space="preserve">b) se facilitan en la interacción con los otros, por </w:t>
+      </w:r>
+      <w:proofErr w:type="gramStart"/>
+      <w:r>
+        <w:rPr>
+          <w:lang w:val="es-419" w:eastAsia="es-CO"/>
+        </w:rPr>
+        <w:t>tanto</w:t>
+      </w:r>
+      <w:proofErr w:type="gramEnd"/>
+      <w:r>
+        <w:rPr>
+          <w:lang w:val="es-419" w:eastAsia="es-CO"/>
+        </w:rPr>
+        <w:t xml:space="preserve"> es social y cooperativo. </w:t>
+      </w:r>
+    </w:p>
+    <w:p>
+      <w:pPr>
+        <w:jc w:val="both"/>
+        <w:rPr>
+          <w:lang w:val="es-419" w:eastAsia="es-CO"/>
+        </w:rPr>
+      </w:pPr>
+      <w:r>
+        <w:rPr>
+          <w:lang w:val="es-419" w:eastAsia="es-CO"/>
+        </w:rPr>
+        <w:t xml:space="preserve">c)  Proceso de (re) construcción de saberes culturales. </w:t>
+      </w:r>
+    </w:p>
+    <w:p>
+      <w:pPr>
+        <w:jc w:val="both"/>
+        <w:rPr>
+          <w:lang w:val="es-419" w:eastAsia="es-CO"/>
+        </w:rPr>
+      </w:pPr>
+      <w:r>
+        <w:rPr>
+          <w:lang w:val="es-419" w:eastAsia="es-CO"/>
+        </w:rPr>
+        <w:t>d) Depende del nivel de desarrollo cognitivo, emocional, social.</w:t>
+      </w:r>
+    </w:p>
+    <w:p>
+      <w:pPr>
+        <w:jc w:val="both"/>
+        <w:rPr>
+          <w:lang w:val="es-419" w:eastAsia="es-CO"/>
+        </w:rPr>
+      </w:pPr>
+      <w:r>
+        <w:rPr>
+          <w:lang w:val="es-419" w:eastAsia="es-CO"/>
+        </w:rPr>
+        <w:t xml:space="preserve"> e)  Depende de la naturaleza de las estructuras de conocimiento. </w:t>
+      </w:r>
+    </w:p>
+    <w:p>
+      <w:pPr>
+        <w:jc w:val="both"/>
+        <w:rPr>
+          <w:lang w:val="es-419" w:eastAsia="es-CO"/>
+        </w:rPr>
+      </w:pPr>
+      <w:r>
+        <w:rPr>
+          <w:lang w:val="es-419" w:eastAsia="es-CO"/>
+        </w:rPr>
+        <w:t xml:space="preserve">f) Parte de los conocimientos y experiencias previos del sujeto. </w:t>
       </w:r>
     </w:p>
     <w:p>
@@ -9202,7 +9281,6 @@
         <w:rPr>
           <w:lang w:val="es-419" w:eastAsia="es-CO"/>
         </w:rPr>
-        <w:lastRenderedPageBreak/>
         <w:t>Orientaciones para los procesos de Educación para la salud</w:t>
       </w:r>
     </w:p>
@@ -9342,6 +9420,7 @@
       </w:pPr>
       <w:bookmarkStart w:id="56" w:name="_Toc138759989"/>
       <w:r>
+        <w:lastRenderedPageBreak/>
         <w:t>Primera infancia</w:t>
       </w:r>
       <w:bookmarkEnd w:id="56"/>
@@ -9356,14 +9435,7 @@
         <w:rPr>
           <w:lang w:val="es-419" w:eastAsia="es-CO"/>
         </w:rPr>
-        <w:t xml:space="preserve">Para adelantar experiencias pedagógicas dirigidas a este grupo de población, el talento humano debe reconocer que el aprendizaje de los niños y niñas se da a través </w:t>
-      </w:r>
-      <w:r>
-        <w:rPr>
-          <w:lang w:val="es-419" w:eastAsia="es-CO"/>
-        </w:rPr>
-        <w:lastRenderedPageBreak/>
-        <w:t>de sus actividades cotidianas caracterizadas por la exploración y el juego en donde el cuidado y la crianza juega un papel fundamental.</w:t>
+        <w:t>Para adelantar experiencias pedagógicas dirigidas a este grupo de población, el talento humano debe reconocer que el aprendizaje de los niños y niñas se da a través de sus actividades cotidianas caracterizadas por la exploración y el juego en donde el cuidado y la crianza juega un papel fundamental.</w:t>
       </w:r>
     </w:p>
     <w:p>
@@ -9473,6 +9545,7 @@
         <w:rPr>
           <w:lang w:val="es-419" w:eastAsia="es-CO"/>
         </w:rPr>
+        <w:lastRenderedPageBreak/>
         <w:t>Se precisa desarrollo de capacidades mediante estimulación temprana y apego seguro.</w:t>
       </w:r>
     </w:p>
@@ -9493,7 +9566,6 @@
           <w:bCs/>
           <w:lang w:val="es-419" w:eastAsia="es-CO"/>
         </w:rPr>
-        <w:lastRenderedPageBreak/>
         <w:t>Año y medio o dos</w:t>
       </w:r>
       <w:r>
@@ -9668,6 +9740,7 @@
         <w:rPr>
           <w:lang w:val="es-419" w:eastAsia="es-CO"/>
         </w:rPr>
+        <w:lastRenderedPageBreak/>
         <w:t>Lista de chequeo de factores de riesgo de las enfermedades del oído, alteraciones auditivas, vestibulares y de la comunicación.</w:t>
       </w:r>
     </w:p>
@@ -9686,7 +9759,6 @@
         <w:rPr>
           <w:lang w:val="es-419" w:eastAsia="es-CO"/>
         </w:rPr>
-        <w:lastRenderedPageBreak/>
         <w:t>Escala Abreviada de Desarrollo-3.</w:t>
       </w:r>
     </w:p>
@@ -9939,6 +10011,7 @@
       </w:pPr>
       <w:bookmarkStart w:id="65" w:name="_Toc138759992"/>
       <w:r>
+        <w:lastRenderedPageBreak/>
         <w:t>Infancia</w:t>
       </w:r>
       <w:bookmarkEnd w:id="65"/>
@@ -9953,14 +10026,7 @@
         <w:rPr>
           <w:lang w:val="es-419" w:eastAsia="es-CO"/>
         </w:rPr>
-        <w:t xml:space="preserve">Al igual que en la etapa anterior, las experiencias pedagógicas dirigidas a este grupo de población, deben partir del reconocimiento del entorno de aprendizaje de los </w:t>
-      </w:r>
-      <w:r>
-        <w:rPr>
-          <w:lang w:val="es-419" w:eastAsia="es-CO"/>
-        </w:rPr>
-        <w:lastRenderedPageBreak/>
-        <w:t>niños y niñas que se a través de sus actividades cotidianas, la exploración y el juego bajo la influencia de sus padres, cuidadores y familia como responsables de su crianza, cuidado y acompañamiento.</w:t>
+        <w:t>Al igual que en la etapa anterior, las experiencias pedagógicas dirigidas a este grupo de población, deben partir del reconocimiento del entorno de aprendizaje de los niños y niñas que se a través de sus actividades cotidianas, la exploración y el juego bajo la influencia de sus padres, cuidadores y familia como responsables de su crianza, cuidado y acompañamiento.</w:t>
       </w:r>
     </w:p>
     <w:p>
@@ -10107,6 +10173,7 @@
         <w:rPr>
           <w:lang w:val="es-419" w:eastAsia="es-CO"/>
         </w:rPr>
+        <w:lastRenderedPageBreak/>
         <w:t>Las valoraciones (bueno-malo, justo-injusto…) ligadas a la propia visión y a la de los padres, cede paso a otras perspectivas que relativizan los puntos de vista y los criterios absolutos.</w:t>
       </w:r>
     </w:p>
@@ -10147,7 +10214,6 @@
         <w:rPr>
           <w:lang w:val="es-419" w:eastAsia="es-CO"/>
         </w:rPr>
-        <w:lastRenderedPageBreak/>
         <w:t>Destaca la habilidad lectoescritora.</w:t>
       </w:r>
     </w:p>
@@ -10416,14 +10482,8 @@
         <w:rPr>
           <w:lang w:val="es-419" w:eastAsia="es-CO"/>
         </w:rPr>
-        <w:t xml:space="preserve">Así mismo, se debe garantizar la presencia de materiales para examen físico pediátrico (fonendoscopio, equipo de órganos, tensiómetro pediátrico, cinta métrica, </w:t>
-      </w:r>
-      <w:r>
-        <w:rPr>
-          <w:lang w:val="es-419" w:eastAsia="es-CO"/>
-        </w:rPr>
         <w:lastRenderedPageBreak/>
-        <w:t xml:space="preserve">pulsioxímetro, optotipos </w:t>
+        <w:t xml:space="preserve">Así mismo, se debe garantizar la presencia de materiales para examen físico pediátrico (fonendoscopio, equipo de órganos, tensiómetro pediátrico, cinta métrica, pulsioxímetro, optotipos </w:t>
       </w:r>
       <w:proofErr w:type="spellStart"/>
       <w:r>
@@ -10582,6 +10642,7 @@
               <w:jc w:val="center"/>
             </w:pPr>
             <w:r>
+              <w:lastRenderedPageBreak/>
               <w:t>Adolescencia</w:t>
             </w:r>
           </w:p>
@@ -10615,11 +10676,7 @@
               <w:pStyle w:val="Tablas"/>
             </w:pPr>
             <w:r>
-              <w:t xml:space="preserve">Derechos humanos, derechos sexuales y reproductivos, enfoque de curso de vida, </w:t>
-            </w:r>
-            <w:r>
-              <w:lastRenderedPageBreak/>
-              <w:t>habilidades para la vida, estrategias de afrontamiento de sucesos vitales, promoción de la salud mental, prevención del consumo de sustancias psicoactivas, conocimiento sobre las guías alimentarias para la población mayor de 2 años, patrones de crecimiento vigentes para el país, habilidades para la vida promoción de estilos de vida saludables, promoción de la participación social, conocer sobre los signos y síntomas de los trastornos alimentarios y el efecto del consumo de bebidas energizantes</w:t>
+              <w:t>Derechos humanos, derechos sexuales y reproductivos, enfoque de curso de vida, habilidades para la vida, estrategias de afrontamiento de sucesos vitales, promoción de la salud mental, prevención del consumo de sustancias psicoactivas, conocimiento sobre las guías alimentarias para la población mayor de 2 años, patrones de crecimiento vigentes para el país, habilidades para la vida promoción de estilos de vida saludables, promoción de la participación social, conocer sobre los signos y síntomas de los trastornos alimentarios y el efecto del consumo de bebidas energizantes</w:t>
             </w:r>
             <w:r>
               <w:t>.</w:t>
@@ -10635,12 +10692,7 @@
               <w:pStyle w:val="Tablas"/>
             </w:pPr>
             <w:r>
-              <w:lastRenderedPageBreak/>
-              <w:t xml:space="preserve">Derechos humanos, sexualidad, derechos sexuales, derechos reproductivos, anticoncepción, </w:t>
-            </w:r>
-            <w:r>
-              <w:lastRenderedPageBreak/>
-              <w:t>ITS-VIH-SIDA, maltrato y abuso, salud mental, prevención del suicidio, prevención del consumo de alcohol, tabaco y drogas, aspectos bioéticos y legales en la atención de jóvenes, capacidades para el fortalecimiento del liderazgo y la participación juvenil, guías alimentarias para la población mayor de 2 años, patrones de crecimiento vigentes para el país, signos y síntomas de los trastornos alimentarios y el efecto del consumo de bebidas energizantes.</w:t>
+              <w:t>Derechos humanos, sexualidad, derechos sexuales, derechos reproductivos, anticoncepción, ITS-VIH-SIDA, maltrato y abuso, salud mental, prevención del suicidio, prevención del consumo de alcohol, tabaco y drogas, aspectos bioéticos y legales en la atención de jóvenes, capacidades para el fortalecimiento del liderazgo y la participación juvenil, guías alimentarias para la población mayor de 2 años, patrones de crecimiento vigentes para el país, signos y síntomas de los trastornos alimentarios y el efecto del consumo de bebidas energizantes.</w:t>
             </w:r>
           </w:p>
         </w:tc>
@@ -22340,7 +22392,7 @@
 </file>
 
 <file path=customXml/itemProps4.xml><?xml version="1.0" encoding="utf-8"?>
-<ds:datastoreItem xmlns:ds="http://schemas.openxmlformats.org/officeDocument/2006/customXml" ds:itemID="{4D82559A-B4A4-4E9E-A056-F50496A56F73}">
+<ds:datastoreItem xmlns:ds="http://schemas.openxmlformats.org/officeDocument/2006/customXml" ds:itemID="{0CD58B05-DEBC-40C8-A4F2-F23D5A88E29D}">
   <ds:schemaRefs>
     <ds:schemaRef ds:uri="http://schemas.openxmlformats.org/officeDocument/2006/bibliography"/>
   </ds:schemaRefs>

</xml_diff>